<commit_message>
Further mods related to flashing icons & help files updated
</commit_message>
<xml_diff>
--- a/Help_Files/Manual v2.15.0.docx
+++ b/Help_Files/Manual v2.15.0.docx
@@ -9,6 +9,8 @@
           <w:b/>
         </w:rPr>
       </w:pPr>
+      <w:bookmarkStart w:id="0" w:name="_GoBack"/>
+      <w:bookmarkEnd w:id="0"/>
     </w:p>
     <w:p>
       <w:pPr>
@@ -7124,7 +7126,13 @@
         <w:t xml:space="preserve"> </w:t>
       </w:r>
       <w:r>
-        <w:t>is shown flashing on the left hand side of the screen.  Also all such level crossings are shown flashing in zoom out mode.</w:t>
+        <w:t>is shown on the left hand side of the screen</w:t>
+      </w:r>
+      <w:r>
+        <w:t>, flashing if flashing is selected</w:t>
+      </w:r>
+      <w:r>
+        <w:t>.  Also all such level crossings are shown flashing in zoom out mode.</w:t>
       </w:r>
     </w:p>
     <w:p>
@@ -16107,13 +16115,7 @@
         <w:t xml:space="preserve">ription) </w:t>
       </w:r>
       <w:r>
-        <w:t>to '</w:t>
-      </w:r>
-      <w:r>
-        <w:t>Birmingham Snow Hill to Shirley</w:t>
-      </w:r>
-      <w:r>
-        <w:t>'</w:t>
+        <w:t>to 'Birmingham Snow Hill to Shirley'</w:t>
       </w:r>
       <w:r>
         <w:t xml:space="preserve">, and </w:t>
@@ -16300,10 +16302,7 @@
       </w:r>
       <w:proofErr w:type="spellEnd"/>
       <w:r>
-        <w:t>, then the earlier description will apply.</w:t>
-      </w:r>
-      <w:r>
-        <w:t xml:space="preserve">  </w:t>
+        <w:t xml:space="preserve">, then the earlier description will apply.  </w:t>
       </w:r>
     </w:p>
     <w:p>
@@ -23084,12 +23083,7 @@
       </w:r>
       <w:proofErr w:type="spellEnd"/>
       <w:r>
-        <w:t xml:space="preserve"> timetable structure that are not found in real life.  These have been kept to a minimum but if they occur an error message will indicate the nature of the restriction.  In almost all such cases, with a bit of thought, workarounds can be found that</w:t>
-      </w:r>
-      <w:bookmarkStart w:id="0" w:name="_GoBack"/>
-      <w:bookmarkEnd w:id="0"/>
-      <w:r>
-        <w:t xml:space="preserve"> reflect real-life practice.</w:t>
+        <w:t xml:space="preserve"> timetable structure that are not found in real life.  These have been kept to a minimum but if they occur an error message will indicate the nature of the restriction.  In almost all such cases, with a bit of thought, workarounds can be found that reflect real-life practice.</w:t>
       </w:r>
     </w:p>
     <w:p/>
@@ -28046,10 +28040,10 @@
     <w:p/>
     <w:p>
       <w:r>
-        <w:t>F</w:t>
-      </w:r>
-      <w:r>
-        <w:t xml:space="preserve">lashing icons are </w:t>
+        <w:t>I</w:t>
+      </w:r>
+      <w:r>
+        <w:t xml:space="preserve">cons are </w:t>
       </w:r>
       <w:r>
         <w:t xml:space="preserve">also </w:t>
@@ -28070,7 +28064,13 @@
         <w:t xml:space="preserve">signaller </w:t>
       </w:r>
       <w:r>
-        <w:t>attention is needed somewhere on the railway.  These are especially useful for large railways when trains may need attention that are off-screen and can't be seen</w:t>
+        <w:t>attention is needed somewhere on the railway</w:t>
+      </w:r>
+      <w:r>
+        <w:t>, flashing if flashing is selected</w:t>
+      </w:r>
+      <w:r>
+        <w:t>.  These are especially useful for large railways when trains may need attention that are off-screen and can't be seen</w:t>
       </w:r>
       <w:r>
         <w:t xml:space="preserve">.  </w:t>
@@ -28559,7 +28559,7 @@
     <w:p/>
     <w:p>
       <w:r>
-        <w:t>Sometimes events occur that require signaller attention but are not covered by any of the above flashing symbols.  Such events include trains prevented from entering or being created by existing trains, locked rout</w:t>
+        <w:t>Sometimes events occur that require signaller attention but are not covered by any of the above symbols.  Such events include trains prevented from entering or being created by existing trains, locked rout</w:t>
       </w:r>
       <w:r>
         <w:t xml:space="preserve">es, or on points set to diverge; </w:t>
@@ -29647,7 +29647,13 @@
         </w:drawing>
       </w:r>
       <w:r>
-        <w:t xml:space="preserve"> 'call-on' button, and also by the same symbol flashing on the left hand side of the screen.  If the signaller wishes to call-on the train then the 'call-on' button is left clicked, then the signal that is holding the approaching train is left clicked.  </w:t>
+        <w:t xml:space="preserve"> 'call-on' button, and also by the same symbol on the left hand side of the screen</w:t>
+      </w:r>
+      <w:r>
+        <w:t>, flashing if flashing is selected</w:t>
+      </w:r>
+      <w:r>
+        <w:t xml:space="preserve">.  If the signaller wishes to call-on the train then the 'call-on' button is left clicked, then the signal that is holding the approaching train is left clicked.  </w:t>
       </w:r>
       <w:r>
         <w:t xml:space="preserve">The position lights then illuminate on the signal and </w:t>
@@ -29845,6 +29851,7 @@
     </w:p>
     <w:p>
       <w:r>
+        <w:lastRenderedPageBreak/>
         <w:t xml:space="preserve">g) the train in front is preventing </w:t>
       </w:r>
       <w:r>
@@ -29856,7 +29863,6 @@
     </w:p>
     <w:p>
       <w:r>
-        <w:lastRenderedPageBreak/>
         <w:t>h) the train in front is not</w:t>
       </w:r>
       <w:r>
@@ -30408,14 +30414,14 @@
         <w:t xml:space="preserve"> is a continuation</w:t>
       </w:r>
       <w:r>
-        <w:t xml:space="preserve">, because the train has then reached the point where its only course is </w:t>
-      </w:r>
-      <w:r>
-        <w:t xml:space="preserve">to remain stationary or leave.  'Stop' is </w:t>
+        <w:t xml:space="preserve">, because the </w:t>
       </w:r>
       <w:r>
         <w:lastRenderedPageBreak/>
-        <w:t>similarly not available if a train i</w:t>
+        <w:t xml:space="preserve">train has then reached the point where its only course is </w:t>
+      </w:r>
+      <w:r>
+        <w:t>to remain stationary or leave.  'Stop' is similarly not available if a train i</w:t>
       </w:r>
       <w:r>
         <w:t>s on or close to a continuation, and if a train is stopping on a signaller command and it reaches a continuation then it will continue to exit - the command will effectively have been given too late.</w:t>
@@ -30782,7 +30788,6 @@
         <w:rPr>
           <w:b/>
         </w:rPr>
-        <w:lastRenderedPageBreak/>
         <w:t>6.</w:t>
       </w:r>
       <w:r>
@@ -31757,7 +31762,13 @@
     <w:p/>
     <w:p>
       <w:r>
-        <w:t xml:space="preserve">A failed train is shown with an orange background, and flashes in zoom-out mode for easy identification.  Also a flashing icon </w:t>
+        <w:t xml:space="preserve">A failed train is shown with an orange background, and flashes in zoom-out mode for easy identification.  Also </w:t>
+      </w:r>
+      <w:r>
+        <w:t>the</w:t>
+      </w:r>
+      <w:r>
+        <w:t xml:space="preserve"> icon </w:t>
       </w:r>
       <w:r>
         <w:rPr>
@@ -31817,7 +31828,13 @@
         <w:t xml:space="preserve"> </w:t>
       </w:r>
       <w:r>
-        <w:t>is shown at the left hand side of the screen to show that one or more trains have failed</w:t>
+        <w:t>is shown at the left hand side of the screen</w:t>
+      </w:r>
+      <w:r>
+        <w:t>, flashing if flashing is selected,</w:t>
+      </w:r>
+      <w:r>
+        <w:t xml:space="preserve"> to show that one or more trains have failed</w:t>
       </w:r>
       <w:r>
         <w:t>.</w:t>
@@ -40216,7 +40233,7 @@
         <w:rStyle w:val="PageNumber"/>
         <w:noProof/>
       </w:rPr>
-      <w:t>3</w:t>
+      <w:t>56</w:t>
     </w:r>
     <w:r>
       <w:rPr>
@@ -40282,7 +40299,7 @@
             <w:noProof/>
             <w:color w:val="FFFFFF" w:themeColor="background1"/>
           </w:rPr>
-          <w:t>1</w:t>
+          <w:t>54</w:t>
         </w:r>
         <w:r>
           <w:rPr>
@@ -41347,7 +41364,7 @@
 </file>
 
 <file path=customXml/itemProps1.xml><?xml version="1.0" encoding="utf-8"?>
-<ds:datastoreItem xmlns:ds="http://schemas.openxmlformats.org/officeDocument/2006/customXml" ds:itemID="{28C6F288-39D5-4D83-A3FC-CB2A2C783497}">
+<ds:datastoreItem xmlns:ds="http://schemas.openxmlformats.org/officeDocument/2006/customXml" ds:itemID="{F8954564-DDC7-4F80-86B3-035AE24519E0}">
   <ds:schemaRefs>
     <ds:schemaRef ds:uri="http://schemas.openxmlformats.org/officeDocument/2006/bibliography"/>
   </ds:schemaRefs>

</xml_diff>

<commit_message>
Updated v2.15.0 manual to refer to program as RailOS32/64.exe rather than railway.exe
</commit_message>
<xml_diff>
--- a/Help_Files/Manual v2.15.0.docx
+++ b/Help_Files/Manual v2.15.0.docx
@@ -9,8 +9,6 @@
           <w:b/>
         </w:rPr>
       </w:pPr>
-      <w:bookmarkStart w:id="0" w:name="_GoBack"/>
-      <w:bookmarkEnd w:id="0"/>
     </w:p>
     <w:p>
       <w:pPr>
@@ -996,7 +994,20 @@
       </w:r>
       <w:r>
         <w:tab/>
-        <w:t xml:space="preserve">another railway.exe </w:t>
+      </w:r>
+      <w:proofErr w:type="gramStart"/>
+      <w:r>
+        <w:t>another</w:t>
+      </w:r>
+      <w:proofErr w:type="gramEnd"/>
+      <w:r>
+        <w:t xml:space="preserve"> </w:t>
+      </w:r>
+      <w:r>
+        <w:t>RailOS32/64.exe</w:t>
+      </w:r>
+      <w:r>
+        <w:t xml:space="preserve"> </w:t>
       </w:r>
       <w:r>
         <w:t>application</w:t>
@@ -3500,7 +3511,13 @@
         <w:t xml:space="preserve"> (also known as the current directory)</w:t>
       </w:r>
       <w:r>
-        <w:t xml:space="preserve">, which is normally where the program itself - 'railway.exe' </w:t>
+        <w:t>, which is normally where the program itself - '</w:t>
+      </w:r>
+      <w:r>
+        <w:t>RailOS32/64.exe</w:t>
+      </w:r>
+      <w:r>
+        <w:t xml:space="preserve">' </w:t>
       </w:r>
       <w:r>
         <w:t xml:space="preserve">- </w:t>
@@ -3509,13 +3526,25 @@
         <w:t xml:space="preserve">resides.  </w:t>
       </w:r>
       <w:r>
-        <w:t>To make sure that railway.exe is in the working folder set up a desktop shortcut to it and check in the shortcut properties that the 'Start in:' entry matches 'Target:'</w:t>
+        <w:t xml:space="preserve">To make sure that </w:t>
+      </w:r>
+      <w:r>
+        <w:t>RailOS32/64.exe</w:t>
+      </w:r>
+      <w:r>
+        <w:t xml:space="preserve"> is in the working folder set up a desktop shortcut to it and check in the shortcut properties that the 'Start in:' entry matches 'Target:'</w:t>
       </w:r>
       <w:r>
         <w:t>,</w:t>
       </w:r>
       <w:r>
-        <w:t xml:space="preserve"> but without '\railway.exe'.</w:t>
+        <w:t xml:space="preserve"> but without '\</w:t>
+      </w:r>
+      <w:r>
+        <w:t>RailOS32/64.exe</w:t>
+      </w:r>
+      <w:r>
+        <w:t>'.</w:t>
       </w:r>
     </w:p>
     <w:p/>
@@ -3918,7 +3947,13 @@
       </w:r>
       <w:proofErr w:type="spellEnd"/>
       <w:r>
-        <w:t xml:space="preserve"> files are stored in the same folder as railway.exe and are needed for the program to operate.  In effect these </w:t>
+        <w:t xml:space="preserve"> files are stored in the same folder as </w:t>
+      </w:r>
+      <w:r>
+        <w:t>RailOS32/64.exe</w:t>
+      </w:r>
+      <w:r>
+        <w:t xml:space="preserve"> and are needed for the program to operate.  In effect these </w:t>
       </w:r>
       <w:r>
         <w:t xml:space="preserve">files </w:t>
@@ -4235,7 +4270,7 @@
           <w:lang w:eastAsia="en-GB"/>
         </w:rPr>
         <w:drawing>
-          <wp:inline distT="0" distB="0" distL="0" distR="0" wp14:anchorId="6449FC89" wp14:editId="056A0C25">
+          <wp:inline distT="0" distB="0" distL="0" distR="0" wp14:anchorId="28C419CC" wp14:editId="061E7663">
             <wp:extent cx="228600" cy="228600"/>
             <wp:effectExtent l="0" t="0" r="0" b="0"/>
             <wp:docPr id="2" name="Picture 2"/>
@@ -4294,7 +4329,7 @@
           <w:lang w:eastAsia="en-GB"/>
         </w:rPr>
         <w:drawing>
-          <wp:inline distT="0" distB="0" distL="0" distR="0" wp14:anchorId="5060A6AE" wp14:editId="26E746BE">
+          <wp:inline distT="0" distB="0" distL="0" distR="0" wp14:anchorId="59B06E2F" wp14:editId="607FE015">
             <wp:extent cx="228600" cy="228600"/>
             <wp:effectExtent l="0" t="0" r="0" b="0"/>
             <wp:docPr id="3" name="Picture 3"/>
@@ -4353,7 +4388,7 @@
           <w:lang w:eastAsia="en-GB"/>
         </w:rPr>
         <w:drawing>
-          <wp:inline distT="0" distB="0" distL="0" distR="0" wp14:anchorId="11919F39" wp14:editId="1A960A07">
+          <wp:inline distT="0" distB="0" distL="0" distR="0" wp14:anchorId="24C46BC2" wp14:editId="1E66BB0F">
             <wp:extent cx="228600" cy="228600"/>
             <wp:effectExtent l="0" t="0" r="0" b="0"/>
             <wp:docPr id="4" name="Picture 4"/>
@@ -4412,7 +4447,7 @@
           <w:lang w:eastAsia="en-GB"/>
         </w:rPr>
         <w:drawing>
-          <wp:inline distT="0" distB="0" distL="0" distR="0" wp14:anchorId="090B6A7D" wp14:editId="1600FCE1">
+          <wp:inline distT="0" distB="0" distL="0" distR="0" wp14:anchorId="6622F029" wp14:editId="65643A32">
             <wp:extent cx="228600" cy="228600"/>
             <wp:effectExtent l="0" t="0" r="0" b="0"/>
             <wp:docPr id="5" name="Picture 5"/>
@@ -4471,7 +4506,7 @@
           <w:lang w:eastAsia="en-GB"/>
         </w:rPr>
         <w:drawing>
-          <wp:inline distT="0" distB="0" distL="0" distR="0" wp14:anchorId="3EF1F172" wp14:editId="62C8749C">
+          <wp:inline distT="0" distB="0" distL="0" distR="0" wp14:anchorId="5119802E" wp14:editId="5A5753C1">
             <wp:extent cx="228600" cy="228600"/>
             <wp:effectExtent l="0" t="0" r="0" b="0"/>
             <wp:docPr id="6" name="Picture 6"/>
@@ -4539,7 +4574,7 @@
           <w:lang w:eastAsia="en-GB"/>
         </w:rPr>
         <w:drawing>
-          <wp:inline distT="0" distB="0" distL="0" distR="0" wp14:anchorId="3F2E687A" wp14:editId="726AE80F">
+          <wp:inline distT="0" distB="0" distL="0" distR="0" wp14:anchorId="6334F44B" wp14:editId="018CD1A5">
             <wp:extent cx="228600" cy="228600"/>
             <wp:effectExtent l="0" t="0" r="0" b="0"/>
             <wp:docPr id="7" name="Picture 7"/>
@@ -4598,7 +4633,7 @@
           <w:lang w:eastAsia="en-GB"/>
         </w:rPr>
         <w:drawing>
-          <wp:inline distT="0" distB="0" distL="0" distR="0" wp14:anchorId="0A557C31" wp14:editId="0C8A1721">
+          <wp:inline distT="0" distB="0" distL="0" distR="0" wp14:anchorId="125345BD" wp14:editId="1FA7303E">
             <wp:extent cx="228600" cy="228600"/>
             <wp:effectExtent l="0" t="0" r="0" b="0"/>
             <wp:docPr id="8" name="Picture 8"/>
@@ -4663,7 +4698,7 @@
           <w:lang w:eastAsia="en-GB"/>
         </w:rPr>
         <w:drawing>
-          <wp:inline distT="0" distB="0" distL="0" distR="0" wp14:anchorId="28A610BA" wp14:editId="05DC6AD8">
+          <wp:inline distT="0" distB="0" distL="0" distR="0" wp14:anchorId="6BF26B90" wp14:editId="4E155BE0">
             <wp:extent cx="228600" cy="228600"/>
             <wp:effectExtent l="0" t="0" r="0" b="0"/>
             <wp:docPr id="9" name="Picture 9"/>
@@ -4728,7 +4763,7 @@
           <w:lang w:eastAsia="en-GB"/>
         </w:rPr>
         <w:drawing>
-          <wp:inline distT="0" distB="0" distL="0" distR="0" wp14:anchorId="73FB8794" wp14:editId="138D31ED">
+          <wp:inline distT="0" distB="0" distL="0" distR="0" wp14:anchorId="24727977" wp14:editId="56AAA2F2">
             <wp:extent cx="228600" cy="228600"/>
             <wp:effectExtent l="0" t="0" r="0" b="0"/>
             <wp:docPr id="10" name="Picture 10"/>
@@ -4799,7 +4834,7 @@
           <w:lang w:eastAsia="en-GB"/>
         </w:rPr>
         <w:drawing>
-          <wp:inline distT="0" distB="0" distL="0" distR="0" wp14:anchorId="2AC12000" wp14:editId="4DF55DBE">
+          <wp:inline distT="0" distB="0" distL="0" distR="0" wp14:anchorId="6B39FA26" wp14:editId="2A3E74A6">
             <wp:extent cx="228600" cy="228600"/>
             <wp:effectExtent l="0" t="0" r="0" b="0"/>
             <wp:docPr id="11" name="Picture 11"/>
@@ -4858,7 +4893,7 @@
           <w:lang w:eastAsia="en-GB"/>
         </w:rPr>
         <w:drawing>
-          <wp:inline distT="0" distB="0" distL="0" distR="0" wp14:anchorId="591A0F46" wp14:editId="57C8D4AF">
+          <wp:inline distT="0" distB="0" distL="0" distR="0" wp14:anchorId="390DCCE9" wp14:editId="617AE0DB">
             <wp:extent cx="228600" cy="228600"/>
             <wp:effectExtent l="0" t="0" r="0" b="0"/>
             <wp:docPr id="12" name="Picture 1"/>
@@ -4921,7 +4956,7 @@
           <w:lang w:eastAsia="en-GB"/>
         </w:rPr>
         <w:drawing>
-          <wp:inline distT="0" distB="0" distL="0" distR="0" wp14:anchorId="4E9418C3" wp14:editId="2286CCDB">
+          <wp:inline distT="0" distB="0" distL="0" distR="0" wp14:anchorId="42112613" wp14:editId="26EE6BB0">
             <wp:extent cx="190500" cy="190500"/>
             <wp:effectExtent l="0" t="0" r="0" b="0"/>
             <wp:docPr id="13" name="Picture 13"/>
@@ -4980,7 +5015,7 @@
           <w:lang w:eastAsia="en-GB"/>
         </w:rPr>
         <w:drawing>
-          <wp:inline distT="0" distB="0" distL="0" distR="0" wp14:anchorId="286DA322" wp14:editId="11182453">
+          <wp:inline distT="0" distB="0" distL="0" distR="0" wp14:anchorId="23A60F0A" wp14:editId="349BACC7">
             <wp:extent cx="285750" cy="285750"/>
             <wp:effectExtent l="0" t="0" r="0" b="0"/>
             <wp:docPr id="14" name="Picture 14" descr="PictureImage"/>
@@ -5039,7 +5074,7 @@
           <w:lang w:eastAsia="en-GB"/>
         </w:rPr>
         <w:drawing>
-          <wp:inline distT="0" distB="0" distL="0" distR="0" wp14:anchorId="663636E0" wp14:editId="48E42E74">
+          <wp:inline distT="0" distB="0" distL="0" distR="0" wp14:anchorId="53402655" wp14:editId="5F0B7520">
             <wp:extent cx="190500" cy="190500"/>
             <wp:effectExtent l="0" t="0" r="0" b="0"/>
             <wp:docPr id="15" name="Picture 15"/>
@@ -5102,7 +5137,7 @@
           <w:lang w:eastAsia="en-GB"/>
         </w:rPr>
         <w:drawing>
-          <wp:inline distT="0" distB="0" distL="0" distR="0" wp14:anchorId="74D6F460" wp14:editId="7569F7B7">
+          <wp:inline distT="0" distB="0" distL="0" distR="0" wp14:anchorId="55993C31" wp14:editId="72A70F65">
             <wp:extent cx="228600" cy="228600"/>
             <wp:effectExtent l="0" t="0" r="0" b="0"/>
             <wp:docPr id="16" name="Picture 16"/>
@@ -5159,7 +5194,7 @@
           <w:lang w:eastAsia="en-GB"/>
         </w:rPr>
         <w:drawing>
-          <wp:inline distT="0" distB="0" distL="0" distR="0" wp14:anchorId="7D511672" wp14:editId="2AD71411">
+          <wp:inline distT="0" distB="0" distL="0" distR="0" wp14:anchorId="0E068F9A" wp14:editId="2CBFCECE">
             <wp:extent cx="228600" cy="228600"/>
             <wp:effectExtent l="0" t="0" r="0" b="0"/>
             <wp:docPr id="17" name="Picture 17"/>
@@ -5216,7 +5251,7 @@
           <w:lang w:eastAsia="en-GB"/>
         </w:rPr>
         <w:drawing>
-          <wp:inline distT="0" distB="0" distL="0" distR="0" wp14:anchorId="1829A55F" wp14:editId="10B9F525">
+          <wp:inline distT="0" distB="0" distL="0" distR="0" wp14:anchorId="556D6FBB" wp14:editId="626429EE">
             <wp:extent cx="228600" cy="228600"/>
             <wp:effectExtent l="0" t="0" r="0" b="0"/>
             <wp:docPr id="18" name="Picture 18"/>
@@ -5273,7 +5308,7 @@
           <w:lang w:eastAsia="en-GB"/>
         </w:rPr>
         <w:drawing>
-          <wp:inline distT="0" distB="0" distL="0" distR="0" wp14:anchorId="48FE58CB" wp14:editId="60A1411B">
+          <wp:inline distT="0" distB="0" distL="0" distR="0" wp14:anchorId="37A976DD" wp14:editId="7B41C93C">
             <wp:extent cx="228600" cy="228600"/>
             <wp:effectExtent l="0" t="0" r="0" b="0"/>
             <wp:docPr id="19" name="Picture 19"/>
@@ -5330,7 +5365,7 @@
           <w:lang w:eastAsia="en-GB"/>
         </w:rPr>
         <w:drawing>
-          <wp:inline distT="0" distB="0" distL="0" distR="0" wp14:anchorId="254B8F16" wp14:editId="5EBD1682">
+          <wp:inline distT="0" distB="0" distL="0" distR="0" wp14:anchorId="25D1F18B" wp14:editId="022C26CF">
             <wp:extent cx="228600" cy="228600"/>
             <wp:effectExtent l="0" t="0" r="0" b="0"/>
             <wp:docPr id="20" name="Picture 20"/>
@@ -5387,7 +5422,7 @@
           <w:lang w:eastAsia="en-GB"/>
         </w:rPr>
         <w:drawing>
-          <wp:inline distT="0" distB="0" distL="0" distR="0" wp14:anchorId="17155910" wp14:editId="29067A81">
+          <wp:inline distT="0" distB="0" distL="0" distR="0" wp14:anchorId="72D98759" wp14:editId="1E2A4B5C">
             <wp:extent cx="190500" cy="190500"/>
             <wp:effectExtent l="0" t="0" r="0" b="0"/>
             <wp:docPr id="21" name="Picture 21"/>
@@ -5460,7 +5495,13 @@
         <w:t xml:space="preserve">which is normally </w:t>
       </w:r>
       <w:r>
-        <w:t>where 'railway.exe'</w:t>
+        <w:t>where '</w:t>
+      </w:r>
+      <w:r>
+        <w:t>RailOS32/64.exe</w:t>
+      </w:r>
+      <w:r>
+        <w:t>'</w:t>
       </w:r>
       <w:r>
         <w:t xml:space="preserve"> </w:t>
@@ -5550,7 +5591,7 @@
           <w:lang w:eastAsia="en-GB"/>
         </w:rPr>
         <w:drawing>
-          <wp:inline distT="0" distB="0" distL="0" distR="0" wp14:anchorId="78966979" wp14:editId="3D593327">
+          <wp:inline distT="0" distB="0" distL="0" distR="0" wp14:anchorId="025ABAA4" wp14:editId="6DB6D90D">
             <wp:extent cx="228600" cy="228600"/>
             <wp:effectExtent l="0" t="0" r="0" b="0"/>
             <wp:docPr id="22" name="Picture 22"/>
@@ -5680,7 +5721,7 @@
           <w:lang w:eastAsia="en-GB"/>
         </w:rPr>
         <w:drawing>
-          <wp:inline distT="0" distB="0" distL="0" distR="0" wp14:anchorId="220C4419" wp14:editId="4B9D4042">
+          <wp:inline distT="0" distB="0" distL="0" distR="0" wp14:anchorId="1AB1BFC3" wp14:editId="301665CC">
             <wp:extent cx="228600" cy="228600"/>
             <wp:effectExtent l="0" t="0" r="0" b="0"/>
             <wp:docPr id="23" name="Picture 23"/>
@@ -5734,7 +5775,7 @@
           <w:lang w:eastAsia="en-GB"/>
         </w:rPr>
         <w:drawing>
-          <wp:inline distT="0" distB="0" distL="0" distR="0" wp14:anchorId="6AB70143" wp14:editId="09B846A7">
+          <wp:inline distT="0" distB="0" distL="0" distR="0" wp14:anchorId="664C014C" wp14:editId="0CDAB7AD">
             <wp:extent cx="228600" cy="228600"/>
             <wp:effectExtent l="0" t="0" r="0" b="0"/>
             <wp:docPr id="24" name="Picture 24"/>
@@ -5788,7 +5829,7 @@
           <w:lang w:eastAsia="en-GB"/>
         </w:rPr>
         <w:drawing>
-          <wp:inline distT="0" distB="0" distL="0" distR="0" wp14:anchorId="7D7B29F0" wp14:editId="7904E202">
+          <wp:inline distT="0" distB="0" distL="0" distR="0" wp14:anchorId="3DC50D03" wp14:editId="4B910986">
             <wp:extent cx="228600" cy="228600"/>
             <wp:effectExtent l="0" t="0" r="0" b="0"/>
             <wp:docPr id="25" name="Picture 25"/>
@@ -5845,7 +5886,7 @@
           <w:lang w:eastAsia="en-GB"/>
         </w:rPr>
         <w:drawing>
-          <wp:inline distT="0" distB="0" distL="0" distR="0" wp14:anchorId="4B5F504D" wp14:editId="22987144">
+          <wp:inline distT="0" distB="0" distL="0" distR="0" wp14:anchorId="162746EE" wp14:editId="7BD8C57D">
             <wp:extent cx="228600" cy="228600"/>
             <wp:effectExtent l="0" t="0" r="0" b="0"/>
             <wp:docPr id="26" name="Picture 26"/>
@@ -5962,7 +6003,7 @@
           <w:lang w:eastAsia="en-GB"/>
         </w:rPr>
         <w:drawing>
-          <wp:inline distT="0" distB="0" distL="0" distR="0" wp14:anchorId="4D3E08A2" wp14:editId="5FDDFAE7">
+          <wp:inline distT="0" distB="0" distL="0" distR="0" wp14:anchorId="461D52FB" wp14:editId="6E0549B6">
             <wp:extent cx="228600" cy="228600"/>
             <wp:effectExtent l="0" t="0" r="0" b="0"/>
             <wp:docPr id="27" name="Picture 27"/>
@@ -6055,7 +6096,7 @@
           <w:lang w:eastAsia="en-GB"/>
         </w:rPr>
         <w:drawing>
-          <wp:inline distT="0" distB="0" distL="0" distR="0" wp14:anchorId="61EF57C4" wp14:editId="3606F0F7">
+          <wp:inline distT="0" distB="0" distL="0" distR="0" wp14:anchorId="5BE9C5D9" wp14:editId="325803E7">
             <wp:extent cx="228600" cy="228600"/>
             <wp:effectExtent l="0" t="0" r="0" b="0"/>
             <wp:docPr id="28" name="Picture 28"/>
@@ -6154,7 +6195,7 @@
           <w:lang w:eastAsia="en-GB"/>
         </w:rPr>
         <w:drawing>
-          <wp:inline distT="0" distB="0" distL="0" distR="0" wp14:anchorId="435709C0" wp14:editId="7D1DD24E">
+          <wp:inline distT="0" distB="0" distL="0" distR="0" wp14:anchorId="759A883C" wp14:editId="44696566">
             <wp:extent cx="190500" cy="190500"/>
             <wp:effectExtent l="0" t="0" r="0" b="0"/>
             <wp:docPr id="29" name="Picture 29"/>
@@ -6220,7 +6261,7 @@
           <w:lang w:eastAsia="en-GB"/>
         </w:rPr>
         <w:drawing>
-          <wp:inline distT="0" distB="0" distL="0" distR="0" wp14:anchorId="7C19E614" wp14:editId="089C951D">
+          <wp:inline distT="0" distB="0" distL="0" distR="0" wp14:anchorId="1A63E0C9" wp14:editId="04B333A0">
             <wp:extent cx="228600" cy="228600"/>
             <wp:effectExtent l="0" t="0" r="0" b="0"/>
             <wp:docPr id="30" name="Picture 30"/>
@@ -6277,7 +6318,7 @@
           <w:lang w:eastAsia="en-GB"/>
         </w:rPr>
         <w:drawing>
-          <wp:inline distT="0" distB="0" distL="0" distR="0" wp14:anchorId="7A113925" wp14:editId="01CA48D1">
+          <wp:inline distT="0" distB="0" distL="0" distR="0" wp14:anchorId="69D021DE" wp14:editId="70B029F2">
             <wp:extent cx="190500" cy="190500"/>
             <wp:effectExtent l="0" t="0" r="0" b="0"/>
             <wp:docPr id="31" name="Picture 31"/>
@@ -6396,7 +6437,7 @@
           <w:lang w:eastAsia="en-GB"/>
         </w:rPr>
         <w:drawing>
-          <wp:inline distT="0" distB="0" distL="0" distR="0" wp14:anchorId="48581D84" wp14:editId="77713582">
+          <wp:inline distT="0" distB="0" distL="0" distR="0" wp14:anchorId="31462320" wp14:editId="6ABE3FFD">
             <wp:extent cx="285750" cy="285750"/>
             <wp:effectExtent l="0" t="0" r="0" b="0"/>
             <wp:docPr id="32" name="Picture 32" descr="PictureImage"/>
@@ -6607,7 +6648,7 @@
           <w:lang w:eastAsia="en-GB"/>
         </w:rPr>
         <w:drawing>
-          <wp:inline distT="0" distB="0" distL="0" distR="0" wp14:anchorId="4D1EA3ED" wp14:editId="2B83A3ED">
+          <wp:inline distT="0" distB="0" distL="0" distR="0" wp14:anchorId="1FA9C40C" wp14:editId="4ED2D2DB">
             <wp:extent cx="228600" cy="228600"/>
             <wp:effectExtent l="0" t="0" r="0" b="0"/>
             <wp:docPr id="33" name="Picture 33" descr="4aspect"/>
@@ -6664,7 +6705,7 @@
           <w:lang w:eastAsia="en-GB"/>
         </w:rPr>
         <w:drawing>
-          <wp:inline distT="0" distB="0" distL="0" distR="0" wp14:anchorId="743472FE" wp14:editId="1B2C6772">
+          <wp:inline distT="0" distB="0" distL="0" distR="0" wp14:anchorId="08EFF4E0" wp14:editId="7891FCA1">
             <wp:extent cx="228600" cy="228600"/>
             <wp:effectExtent l="0" t="0" r="0" b="0"/>
             <wp:docPr id="34" name="Picture 34" descr="3aspect"/>
@@ -6721,7 +6762,7 @@
           <w:lang w:eastAsia="en-GB"/>
         </w:rPr>
         <w:drawing>
-          <wp:inline distT="0" distB="0" distL="0" distR="0" wp14:anchorId="11894CEB" wp14:editId="5B58984E">
+          <wp:inline distT="0" distB="0" distL="0" distR="0" wp14:anchorId="1395A2BA" wp14:editId="6E90852C">
             <wp:extent cx="228600" cy="228600"/>
             <wp:effectExtent l="0" t="0" r="0" b="0"/>
             <wp:docPr id="35" name="Picture 35" descr="2aspect"/>
@@ -6778,7 +6819,7 @@
           <w:lang w:eastAsia="en-GB"/>
         </w:rPr>
         <w:drawing>
-          <wp:inline distT="0" distB="0" distL="0" distR="0" wp14:anchorId="70D7C65E" wp14:editId="20E202C8">
+          <wp:inline distT="0" distB="0" distL="0" distR="0" wp14:anchorId="3951CD64" wp14:editId="12413818">
             <wp:extent cx="228600" cy="228600"/>
             <wp:effectExtent l="0" t="0" r="0" b="0"/>
             <wp:docPr id="36" name="Picture 36" descr="Ground"/>
@@ -7081,7 +7122,7 @@
           <w:lang w:eastAsia="en-GB"/>
         </w:rPr>
         <w:drawing>
-          <wp:inline distT="0" distB="0" distL="0" distR="0" wp14:anchorId="19916516" wp14:editId="79DFB9D5">
+          <wp:inline distT="0" distB="0" distL="0" distR="0" wp14:anchorId="6B119E1F" wp14:editId="1DEC0E50">
             <wp:extent cx="219075" cy="219075"/>
             <wp:effectExtent l="0" t="0" r="9525" b="9525"/>
             <wp:docPr id="99" name="Picture 99"/>
@@ -7308,7 +7349,7 @@
           <w:lang w:eastAsia="en-GB"/>
         </w:rPr>
         <w:drawing>
-          <wp:inline distT="0" distB="0" distL="0" distR="0" wp14:anchorId="12C6F4C7" wp14:editId="75A9439E">
+          <wp:inline distT="0" distB="0" distL="0" distR="0" wp14:anchorId="03EDE111" wp14:editId="57E00006">
             <wp:extent cx="200025" cy="180975"/>
             <wp:effectExtent l="0" t="0" r="9525" b="9525"/>
             <wp:docPr id="37" name="Picture 37"/>
@@ -7429,7 +7470,7 @@
           <w:lang w:eastAsia="en-GB"/>
         </w:rPr>
         <w:drawing>
-          <wp:inline distT="0" distB="0" distL="0" distR="0" wp14:anchorId="7993EF9E" wp14:editId="3B5C7DE7">
+          <wp:inline distT="0" distB="0" distL="0" distR="0" wp14:anchorId="476DBE85" wp14:editId="5832D413">
             <wp:extent cx="171450" cy="152400"/>
             <wp:effectExtent l="0" t="0" r="0" b="0"/>
             <wp:docPr id="38" name="Picture 38"/>
@@ -7570,7 +7611,7 @@
           <w:lang w:eastAsia="en-GB"/>
         </w:rPr>
         <w:drawing>
-          <wp:inline distT="0" distB="0" distL="0" distR="0" wp14:anchorId="6656EA59" wp14:editId="2F693399">
+          <wp:inline distT="0" distB="0" distL="0" distR="0" wp14:anchorId="30FEBBFD" wp14:editId="377E9FA5">
             <wp:extent cx="190500" cy="190500"/>
             <wp:effectExtent l="0" t="0" r="0" b="0"/>
             <wp:docPr id="39" name="Picture 39"/>
@@ -7627,7 +7668,7 @@
           <w:lang w:eastAsia="en-GB"/>
         </w:rPr>
         <w:drawing>
-          <wp:inline distT="0" distB="0" distL="0" distR="0" wp14:anchorId="71ED3132" wp14:editId="33854958">
+          <wp:inline distT="0" distB="0" distL="0" distR="0" wp14:anchorId="0FBF4267" wp14:editId="37632B81">
             <wp:extent cx="228600" cy="228600"/>
             <wp:effectExtent l="0" t="0" r="0" b="0"/>
             <wp:docPr id="40" name="Picture 40"/>
@@ -7728,7 +7769,7 @@
           <w:lang w:eastAsia="en-GB"/>
         </w:rPr>
         <w:drawing>
-          <wp:inline distT="0" distB="0" distL="0" distR="0" wp14:anchorId="19A29626" wp14:editId="0D66F9B0">
+          <wp:inline distT="0" distB="0" distL="0" distR="0" wp14:anchorId="7288D5A4" wp14:editId="0678F65C">
             <wp:extent cx="190500" cy="190500"/>
             <wp:effectExtent l="0" t="0" r="0" b="0"/>
             <wp:docPr id="41" name="Picture 41"/>
@@ -7788,7 +7829,7 @@
           <w:lang w:eastAsia="en-GB"/>
         </w:rPr>
         <w:drawing>
-          <wp:inline distT="0" distB="0" distL="0" distR="0" wp14:anchorId="42858C29" wp14:editId="185ED5B7">
+          <wp:inline distT="0" distB="0" distL="0" distR="0" wp14:anchorId="698FCB9C" wp14:editId="4C83159C">
             <wp:extent cx="228600" cy="228600"/>
             <wp:effectExtent l="0" t="0" r="0" b="0"/>
             <wp:docPr id="42" name="Picture 42"/>
@@ -7926,7 +7967,7 @@
           <w:lang w:eastAsia="en-GB"/>
         </w:rPr>
         <w:drawing>
-          <wp:inline distT="0" distB="0" distL="0" distR="0" wp14:anchorId="093998A3" wp14:editId="01A15FD0">
+          <wp:inline distT="0" distB="0" distL="0" distR="0" wp14:anchorId="5BE0D7C3" wp14:editId="5BC248BA">
             <wp:extent cx="228600" cy="228600"/>
             <wp:effectExtent l="0" t="0" r="0" b="0"/>
             <wp:docPr id="43" name="Picture 43"/>
@@ -8001,7 +8042,7 @@
           <w:lang w:eastAsia="en-GB"/>
         </w:rPr>
         <w:drawing>
-          <wp:inline distT="0" distB="0" distL="0" distR="0" wp14:anchorId="26E563B0" wp14:editId="492E2876">
+          <wp:inline distT="0" distB="0" distL="0" distR="0" wp14:anchorId="476CEF32" wp14:editId="39213305">
             <wp:extent cx="228600" cy="228600"/>
             <wp:effectExtent l="0" t="0" r="0" b="0"/>
             <wp:docPr id="44" name="Picture 44"/>
@@ -8127,7 +8168,7 @@
           <w:lang w:eastAsia="en-GB"/>
         </w:rPr>
         <w:drawing>
-          <wp:inline distT="0" distB="0" distL="0" distR="0" wp14:anchorId="0AD30DD3" wp14:editId="5DC61671">
+          <wp:inline distT="0" distB="0" distL="0" distR="0" wp14:anchorId="49AF2932" wp14:editId="5FCC4FF5">
             <wp:extent cx="228600" cy="228600"/>
             <wp:effectExtent l="0" t="0" r="0" b="0"/>
             <wp:docPr id="45" name="Picture 45"/>
@@ -8196,7 +8237,7 @@
           <w:lang w:eastAsia="en-GB"/>
         </w:rPr>
         <w:drawing>
-          <wp:inline distT="0" distB="0" distL="0" distR="0" wp14:anchorId="1357CF23" wp14:editId="2AB21C47">
+          <wp:inline distT="0" distB="0" distL="0" distR="0" wp14:anchorId="3C246051" wp14:editId="5A8FD5FF">
             <wp:extent cx="228600" cy="228600"/>
             <wp:effectExtent l="0" t="0" r="0" b="0"/>
             <wp:docPr id="46" name="Picture 46"/>
@@ -8271,7 +8312,7 @@
           <w:lang w:eastAsia="en-GB"/>
         </w:rPr>
         <w:drawing>
-          <wp:inline distT="0" distB="0" distL="0" distR="0" wp14:anchorId="0DF389DE" wp14:editId="52FCB45B">
+          <wp:inline distT="0" distB="0" distL="0" distR="0" wp14:anchorId="5B1177EB" wp14:editId="48325BDF">
             <wp:extent cx="228600" cy="228600"/>
             <wp:effectExtent l="0" t="0" r="0" b="0"/>
             <wp:docPr id="47" name="Picture 47"/>
@@ -8343,7 +8384,7 @@
           <w:lang w:eastAsia="en-GB"/>
         </w:rPr>
         <w:drawing>
-          <wp:inline distT="0" distB="0" distL="0" distR="0" wp14:anchorId="439FF56E" wp14:editId="6A9745CA">
+          <wp:inline distT="0" distB="0" distL="0" distR="0" wp14:anchorId="4EFB4A42" wp14:editId="195CB46C">
             <wp:extent cx="228600" cy="228600"/>
             <wp:effectExtent l="0" t="0" r="0" b="0"/>
             <wp:docPr id="48" name="Picture 48"/>
@@ -8700,7 +8741,7 @@
           <w:lang w:eastAsia="en-GB"/>
         </w:rPr>
         <w:drawing>
-          <wp:inline distT="0" distB="0" distL="0" distR="0" wp14:anchorId="485D4580" wp14:editId="3D4027A7">
+          <wp:inline distT="0" distB="0" distL="0" distR="0" wp14:anchorId="14826309" wp14:editId="691E14E7">
             <wp:extent cx="342900" cy="238125"/>
             <wp:effectExtent l="0" t="0" r="0" b="9525"/>
             <wp:docPr id="49" name="Picture 49"/>
@@ -8757,7 +8798,7 @@
           <w:lang w:eastAsia="en-GB"/>
         </w:rPr>
         <w:drawing>
-          <wp:inline distT="0" distB="0" distL="0" distR="0" wp14:anchorId="613DF793" wp14:editId="214FAE4D">
+          <wp:inline distT="0" distB="0" distL="0" distR="0" wp14:anchorId="4214CA71" wp14:editId="32A739CD">
             <wp:extent cx="342900" cy="257175"/>
             <wp:effectExtent l="0" t="0" r="0" b="9525"/>
             <wp:docPr id="50" name="Picture 50"/>
@@ -8814,7 +8855,7 @@
           <w:lang w:eastAsia="en-GB"/>
         </w:rPr>
         <w:drawing>
-          <wp:inline distT="0" distB="0" distL="0" distR="0" wp14:anchorId="08DE8908" wp14:editId="5C3BAF34">
+          <wp:inline distT="0" distB="0" distL="0" distR="0" wp14:anchorId="546144C3" wp14:editId="3297DE22">
             <wp:extent cx="342900" cy="266700"/>
             <wp:effectExtent l="0" t="0" r="0" b="0"/>
             <wp:docPr id="51" name="Picture 51"/>
@@ -8924,7 +8965,7 @@
           <w:lang w:eastAsia="en-GB"/>
         </w:rPr>
         <w:drawing>
-          <wp:inline distT="0" distB="0" distL="0" distR="0" wp14:anchorId="78BD39AD" wp14:editId="0E5A8F3F">
+          <wp:inline distT="0" distB="0" distL="0" distR="0" wp14:anchorId="07318A68" wp14:editId="12977946">
             <wp:extent cx="228600" cy="228600"/>
             <wp:effectExtent l="0" t="0" r="0" b="0"/>
             <wp:docPr id="52" name="Picture 52"/>
@@ -9070,7 +9111,7 @@
           <w:lang w:eastAsia="en-GB"/>
         </w:rPr>
         <w:drawing>
-          <wp:inline distT="0" distB="0" distL="0" distR="0" wp14:anchorId="5B01EBA1" wp14:editId="73B963E4">
+          <wp:inline distT="0" distB="0" distL="0" distR="0" wp14:anchorId="58141C77" wp14:editId="1694D740">
             <wp:extent cx="228600" cy="228600"/>
             <wp:effectExtent l="0" t="0" r="0" b="0"/>
             <wp:docPr id="53" name="Picture 53"/>
@@ -9148,7 +9189,7 @@
           <w:lang w:eastAsia="en-GB"/>
         </w:rPr>
         <w:drawing>
-          <wp:inline distT="0" distB="0" distL="0" distR="0" wp14:anchorId="2A3A0AF4" wp14:editId="0FC3067D">
+          <wp:inline distT="0" distB="0" distL="0" distR="0" wp14:anchorId="671279CE" wp14:editId="4AD7BF95">
             <wp:extent cx="228600" cy="228600"/>
             <wp:effectExtent l="0" t="0" r="0" b="0"/>
             <wp:docPr id="54" name="Picture 54"/>
@@ -9205,7 +9246,7 @@
           <w:lang w:eastAsia="en-GB"/>
         </w:rPr>
         <w:drawing>
-          <wp:inline distT="0" distB="0" distL="0" distR="0" wp14:anchorId="47DCA6B4" wp14:editId="76F41131">
+          <wp:inline distT="0" distB="0" distL="0" distR="0" wp14:anchorId="51DD989C" wp14:editId="3D347E93">
             <wp:extent cx="228600" cy="228600"/>
             <wp:effectExtent l="0" t="0" r="0" b="0"/>
             <wp:docPr id="55" name="Picture 55"/>
@@ -9452,7 +9493,7 @@
           <w:lang w:eastAsia="en-GB"/>
         </w:rPr>
         <w:drawing>
-          <wp:inline distT="0" distB="0" distL="0" distR="0" wp14:anchorId="0C4481C9" wp14:editId="3B33AE99">
+          <wp:inline distT="0" distB="0" distL="0" distR="0" wp14:anchorId="21E8A871" wp14:editId="7592C520">
             <wp:extent cx="228600" cy="228600"/>
             <wp:effectExtent l="0" t="0" r="0" b="0"/>
             <wp:docPr id="56" name="Picture 56"/>
@@ -9594,7 +9635,7 @@
           <w:lang w:eastAsia="en-GB"/>
         </w:rPr>
         <w:drawing>
-          <wp:inline distT="0" distB="0" distL="0" distR="0" wp14:anchorId="5C2CDE29" wp14:editId="4053B00C">
+          <wp:inline distT="0" distB="0" distL="0" distR="0" wp14:anchorId="1AA140CF" wp14:editId="373FF322">
             <wp:extent cx="190500" cy="190500"/>
             <wp:effectExtent l="0" t="0" r="0" b="0"/>
             <wp:docPr id="57" name="Picture 57"/>
@@ -9651,7 +9692,7 @@
           <w:lang w:eastAsia="en-GB"/>
         </w:rPr>
         <w:drawing>
-          <wp:inline distT="0" distB="0" distL="0" distR="0" wp14:anchorId="65959E70" wp14:editId="37EC25F9">
+          <wp:inline distT="0" distB="0" distL="0" distR="0" wp14:anchorId="2B5F2017" wp14:editId="7B5EE9CB">
             <wp:extent cx="190500" cy="190500"/>
             <wp:effectExtent l="0" t="0" r="0" b="0"/>
             <wp:docPr id="58" name="Picture 58"/>
@@ -9796,14 +9837,25 @@
         <w:t>, which is normally the folder</w:t>
       </w:r>
       <w:r>
-        <w:t xml:space="preserve"> that contains 'railway.exe'.</w:t>
-      </w:r>
-      <w:r>
-        <w:t xml:space="preserve">  Users can change this folder by navigating to a different location and either saving or loading a railway file.  The </w:t>
+        <w:t xml:space="preserve"> that contains '</w:t>
+      </w:r>
+      <w:bookmarkStart w:id="0" w:name="_GoBack"/>
+      <w:r>
+        <w:t>RailOS32</w:t>
+      </w:r>
+      <w:bookmarkEnd w:id="0"/>
+      <w:r>
+        <w:t>/64.exe</w:t>
+      </w:r>
+      <w:r>
+        <w:t>'.</w:t>
+      </w:r>
+      <w:r>
+        <w:t xml:space="preserve">  Users can change this folder by navigating to a different location and either saving or loading a railway file.  </w:t>
       </w:r>
       <w:r>
         <w:lastRenderedPageBreak/>
-        <w:t xml:space="preserve">selected location will be retained in Config.txt when </w:t>
+        <w:t xml:space="preserve">The selected location will be retained in Config.txt when </w:t>
       </w:r>
       <w:proofErr w:type="spellStart"/>
       <w:r>
@@ -9849,7 +9901,7 @@
           <w:lang w:eastAsia="en-GB"/>
         </w:rPr>
         <w:drawing>
-          <wp:inline distT="0" distB="0" distL="0" distR="0" wp14:anchorId="14EE5B30" wp14:editId="172CEE4C">
+          <wp:inline distT="0" distB="0" distL="0" distR="0" wp14:anchorId="5DE7FA25" wp14:editId="27743961">
             <wp:extent cx="228600" cy="219075"/>
             <wp:effectExtent l="0" t="0" r="0" b="9525"/>
             <wp:docPr id="59" name="Picture 59"/>
@@ -9924,7 +9976,7 @@
           <w:lang w:eastAsia="en-GB"/>
         </w:rPr>
         <w:drawing>
-          <wp:inline distT="0" distB="0" distL="0" distR="0" wp14:anchorId="31BE9361" wp14:editId="7728CBCC">
+          <wp:inline distT="0" distB="0" distL="0" distR="0" wp14:anchorId="30CA1335" wp14:editId="534FB158">
             <wp:extent cx="190500" cy="190500"/>
             <wp:effectExtent l="0" t="0" r="0" b="0"/>
             <wp:docPr id="60" name="Picture 60"/>
@@ -9978,7 +10030,7 @@
           <w:lang w:eastAsia="en-GB"/>
         </w:rPr>
         <w:drawing>
-          <wp:inline distT="0" distB="0" distL="0" distR="0" wp14:anchorId="731F4FF6" wp14:editId="134B7E24">
+          <wp:inline distT="0" distB="0" distL="0" distR="0" wp14:anchorId="335355AF" wp14:editId="1F0AF6D0">
             <wp:extent cx="190500" cy="190500"/>
             <wp:effectExtent l="0" t="0" r="0" b="0"/>
             <wp:docPr id="61" name="Picture 61"/>
@@ -10032,7 +10084,7 @@
           <w:lang w:eastAsia="en-GB"/>
         </w:rPr>
         <w:drawing>
-          <wp:inline distT="0" distB="0" distL="0" distR="0" wp14:anchorId="5232E299" wp14:editId="052BF847">
+          <wp:inline distT="0" distB="0" distL="0" distR="0" wp14:anchorId="02AB540C" wp14:editId="01C3F29B">
             <wp:extent cx="190500" cy="190500"/>
             <wp:effectExtent l="0" t="0" r="0" b="0"/>
             <wp:docPr id="62" name="Picture 62"/>
@@ -10140,7 +10192,7 @@
           <w:lang w:eastAsia="en-GB"/>
         </w:rPr>
         <w:drawing>
-          <wp:inline distT="0" distB="0" distL="0" distR="0" wp14:anchorId="02E07677" wp14:editId="782D6F52">
+          <wp:inline distT="0" distB="0" distL="0" distR="0" wp14:anchorId="553ED829" wp14:editId="66F7820A">
             <wp:extent cx="228600" cy="219075"/>
             <wp:effectExtent l="0" t="0" r="0" b="9525"/>
             <wp:docPr id="63" name="Picture 63"/>
@@ -10541,7 +10593,7 @@
           <w:lang w:eastAsia="en-GB"/>
         </w:rPr>
         <w:drawing>
-          <wp:inline distT="0" distB="0" distL="0" distR="0" wp14:anchorId="0214908F" wp14:editId="69FA7A6A">
+          <wp:inline distT="0" distB="0" distL="0" distR="0" wp14:anchorId="4044BA6F" wp14:editId="27B11762">
             <wp:extent cx="228600" cy="228600"/>
             <wp:effectExtent l="0" t="0" r="0" b="0"/>
             <wp:docPr id="64" name="Picture 64"/>
@@ -10654,7 +10706,7 @@
           <w:lang w:eastAsia="en-GB"/>
         </w:rPr>
         <w:drawing>
-          <wp:inline distT="0" distB="0" distL="0" distR="0" wp14:anchorId="179D6575" wp14:editId="0C49F706">
+          <wp:inline distT="0" distB="0" distL="0" distR="0" wp14:anchorId="4FDAC306" wp14:editId="16788E68">
             <wp:extent cx="228600" cy="228600"/>
             <wp:effectExtent l="0" t="0" r="0" b="0"/>
             <wp:docPr id="65" name="Picture 65"/>
@@ -10825,16 +10877,58 @@
           <w:b/>
         </w:rPr>
         <w:tab/>
-        <w:t>Pasting in an application after cutting or copying from another railway.exe application</w:t>
+        <w:t xml:space="preserve">Pasting in an application after cutting or copying from another </w:t>
+      </w:r>
+      <w:r>
+        <w:rPr>
+          <w:b/>
+        </w:rPr>
+        <w:t>RailOS32/64.exe</w:t>
+      </w:r>
+      <w:r>
+        <w:rPr>
+          <w:b/>
+        </w:rPr>
+        <w:t xml:space="preserve"> application</w:t>
       </w:r>
     </w:p>
     <w:p/>
     <w:p>
       <w:r>
-        <w:t>When a selected area has been cut or copied, it is loaded into the Windows clipboard and can be pasted into a different railway.exe application by opening it, clicking on 'Mode', then 'Build/Modify Railway',</w:t>
-      </w:r>
-      <w:r>
-        <w:t xml:space="preserve"> then Edit', then 'Paste'.  A second railway.exe application can be opened in one of several ways: double clicking on the railway.exe icon in Windows Explorer; double clicking on the railway.exe icon if present on the desktop; or single clicking on the railway.exe icon if present on the taskbar with the shift key held down.</w:t>
+        <w:t xml:space="preserve">When a selected area has been cut or copied, it is loaded into the Windows clipboard and can be pasted into a different </w:t>
+      </w:r>
+      <w:r>
+        <w:t>RailOS32/64.exe</w:t>
+      </w:r>
+      <w:r>
+        <w:t xml:space="preserve"> application by opening it, clicking on 'Mode', then 'Build/Modify Railway',</w:t>
+      </w:r>
+      <w:r>
+        <w:t xml:space="preserve"> then Edit', then 'Paste'.  A second </w:t>
+      </w:r>
+      <w:r>
+        <w:t>RailOS32/64.exe</w:t>
+      </w:r>
+      <w:r>
+        <w:t xml:space="preserve"> application can be opened in one of several ways: double clicking on the </w:t>
+      </w:r>
+      <w:r>
+        <w:t>RailOS32/64.exe</w:t>
+      </w:r>
+      <w:r>
+        <w:t xml:space="preserve"> icon in Windows Explorer; double clicking on the </w:t>
+      </w:r>
+      <w:r>
+        <w:t>RailOS32/64.exe</w:t>
+      </w:r>
+      <w:r>
+        <w:t xml:space="preserve"> icon if present on the desktop; or single clicking on the </w:t>
+      </w:r>
+      <w:r>
+        <w:t>RailOS32/64.exe</w:t>
+      </w:r>
+      <w:r>
+        <w:t xml:space="preserve"> icon if present on the taskbar with the shift key held down.</w:t>
       </w:r>
       <w:r>
         <w:t xml:space="preserve">  For this latter method to work there must be an existing </w:t>
@@ -11096,7 +11190,7 @@
           <w:lang w:eastAsia="en-GB"/>
         </w:rPr>
         <w:drawing>
-          <wp:inline distT="0" distB="0" distL="0" distR="0" wp14:anchorId="0C965987" wp14:editId="7EF55A4B">
+          <wp:inline distT="0" distB="0" distL="0" distR="0" wp14:anchorId="3274AEC1" wp14:editId="4160E82C">
             <wp:extent cx="228600" cy="228600"/>
             <wp:effectExtent l="0" t="0" r="0" b="0"/>
             <wp:docPr id="66" name="Picture 66"/>
@@ -12037,7 +12131,7 @@
           <w:lang w:eastAsia="en-GB"/>
         </w:rPr>
         <w:drawing>
-          <wp:inline distT="0" distB="0" distL="0" distR="0" wp14:anchorId="105AEE00" wp14:editId="0B692BE1">
+          <wp:inline distT="0" distB="0" distL="0" distR="0" wp14:anchorId="3DB7B374" wp14:editId="4B6C5051">
             <wp:extent cx="228600" cy="228600"/>
             <wp:effectExtent l="0" t="0" r="0" b="0"/>
             <wp:docPr id="67" name="Picture 67"/>
@@ -12112,7 +12206,7 @@
           <w:lang w:eastAsia="en-GB"/>
         </w:rPr>
         <w:drawing>
-          <wp:inline distT="0" distB="0" distL="0" distR="0" wp14:anchorId="5CC4FADA" wp14:editId="0BD86C2B">
+          <wp:inline distT="0" distB="0" distL="0" distR="0" wp14:anchorId="155211D7" wp14:editId="0883137D">
             <wp:extent cx="228600" cy="228600"/>
             <wp:effectExtent l="0" t="0" r="0" b="0"/>
             <wp:docPr id="68" name="Picture 68"/>
@@ -12181,7 +12275,7 @@
           <w:lang w:eastAsia="en-GB"/>
         </w:rPr>
         <w:drawing>
-          <wp:inline distT="0" distB="0" distL="0" distR="0" wp14:anchorId="08BA617A" wp14:editId="713A2D1B">
+          <wp:inline distT="0" distB="0" distL="0" distR="0" wp14:anchorId="278F6699" wp14:editId="435FBA4C">
             <wp:extent cx="228600" cy="228600"/>
             <wp:effectExtent l="0" t="0" r="0" b="0"/>
             <wp:docPr id="69" name="Picture 69"/>
@@ -12268,7 +12362,7 @@
           <w:lang w:eastAsia="en-GB"/>
         </w:rPr>
         <w:drawing>
-          <wp:inline distT="0" distB="0" distL="0" distR="0" wp14:anchorId="5FE14FF4" wp14:editId="61C53A1A">
+          <wp:inline distT="0" distB="0" distL="0" distR="0" wp14:anchorId="4A7AD0B9" wp14:editId="64A61E40">
             <wp:extent cx="228600" cy="228600"/>
             <wp:effectExtent l="0" t="0" r="0" b="0"/>
             <wp:docPr id="70" name="Picture 70"/>
@@ -12652,7 +12746,7 @@
           <w:lang w:eastAsia="en-GB"/>
         </w:rPr>
         <w:drawing>
-          <wp:anchor distT="0" distB="0" distL="114300" distR="114300" simplePos="0" relativeHeight="251660288" behindDoc="1" locked="0" layoutInCell="1" allowOverlap="1" wp14:anchorId="6652D7F3" wp14:editId="133383AF">
+          <wp:anchor distT="0" distB="0" distL="114300" distR="114300" simplePos="0" relativeHeight="251660288" behindDoc="1" locked="0" layoutInCell="1" allowOverlap="1" wp14:anchorId="53E35D4F" wp14:editId="547F744B">
             <wp:simplePos x="0" y="0"/>
             <wp:positionH relativeFrom="column">
               <wp:posOffset>2540</wp:posOffset>
@@ -12754,7 +12848,7 @@
           <w:lang w:eastAsia="en-GB"/>
         </w:rPr>
         <w:drawing>
-          <wp:anchor distT="0" distB="0" distL="114300" distR="114300" simplePos="0" relativeHeight="251661312" behindDoc="1" locked="0" layoutInCell="1" allowOverlap="1" wp14:anchorId="3A4F9476" wp14:editId="19FF3C13">
+          <wp:anchor distT="0" distB="0" distL="114300" distR="114300" simplePos="0" relativeHeight="251661312" behindDoc="1" locked="0" layoutInCell="1" allowOverlap="1" wp14:anchorId="389D3DDC" wp14:editId="035AE7E2">
             <wp:simplePos x="0" y="0"/>
             <wp:positionH relativeFrom="column">
               <wp:posOffset>2540</wp:posOffset>
@@ -12901,7 +12995,7 @@
           <w:lang w:eastAsia="en-GB"/>
         </w:rPr>
         <w:drawing>
-          <wp:anchor distT="0" distB="0" distL="114300" distR="114300" simplePos="0" relativeHeight="251659264" behindDoc="1" locked="0" layoutInCell="1" allowOverlap="1" wp14:anchorId="6FB06A22" wp14:editId="5DE49442">
+          <wp:anchor distT="0" distB="0" distL="114300" distR="114300" simplePos="0" relativeHeight="251659264" behindDoc="1" locked="0" layoutInCell="1" allowOverlap="1" wp14:anchorId="517E7D1A" wp14:editId="7C922A87">
             <wp:simplePos x="0" y="0"/>
             <wp:positionH relativeFrom="column">
               <wp:posOffset>2540</wp:posOffset>
@@ -13003,7 +13097,7 @@
           <w:lang w:eastAsia="en-GB"/>
         </w:rPr>
         <w:drawing>
-          <wp:anchor distT="0" distB="0" distL="114300" distR="114300" simplePos="0" relativeHeight="251662336" behindDoc="1" locked="0" layoutInCell="1" allowOverlap="1" wp14:anchorId="25189633" wp14:editId="3B46DD6C">
+          <wp:anchor distT="0" distB="0" distL="114300" distR="114300" simplePos="0" relativeHeight="251662336" behindDoc="1" locked="0" layoutInCell="1" allowOverlap="1" wp14:anchorId="0E768651" wp14:editId="740B7BE8">
             <wp:simplePos x="0" y="0"/>
             <wp:positionH relativeFrom="column">
               <wp:posOffset>2540</wp:posOffset>
@@ -13076,7 +13170,7 @@
           <w:lang w:eastAsia="en-GB"/>
         </w:rPr>
         <w:drawing>
-          <wp:anchor distT="0" distB="0" distL="114300" distR="114300" simplePos="0" relativeHeight="251663360" behindDoc="1" locked="0" layoutInCell="1" allowOverlap="1" wp14:anchorId="28A9493C" wp14:editId="016B43D7">
+          <wp:anchor distT="0" distB="0" distL="114300" distR="114300" simplePos="0" relativeHeight="251663360" behindDoc="1" locked="0" layoutInCell="1" allowOverlap="1" wp14:anchorId="779D731B" wp14:editId="6E55CE5D">
             <wp:simplePos x="0" y="0"/>
             <wp:positionH relativeFrom="column">
               <wp:posOffset>2540</wp:posOffset>
@@ -13161,7 +13255,7 @@
           <w:lang w:eastAsia="en-GB"/>
         </w:rPr>
         <w:drawing>
-          <wp:inline distT="0" distB="0" distL="0" distR="0" wp14:anchorId="0B1635B2" wp14:editId="6E16B60B">
+          <wp:inline distT="0" distB="0" distL="0" distR="0" wp14:anchorId="6CDAB3DA" wp14:editId="1D32ABF5">
             <wp:extent cx="971686" cy="142895"/>
             <wp:effectExtent l="0" t="0" r="0" b="9525"/>
             <wp:docPr id="100" name="Picture 100"/>
@@ -19799,7 +19893,7 @@
           <w:lang w:eastAsia="en-GB"/>
         </w:rPr>
         <w:drawing>
-          <wp:inline distT="0" distB="0" distL="0" distR="0" wp14:anchorId="23E50914" wp14:editId="249A18DD">
+          <wp:inline distT="0" distB="0" distL="0" distR="0" wp14:anchorId="3BFB8FED" wp14:editId="3CCD3A3C">
             <wp:extent cx="76200" cy="76200"/>
             <wp:effectExtent l="0" t="0" r="0" b="0"/>
             <wp:docPr id="71" name="Picture 71" descr="Code_g"/>
@@ -19865,7 +19959,7 @@
           <w:lang w:eastAsia="en-GB"/>
         </w:rPr>
         <w:drawing>
-          <wp:inline distT="0" distB="0" distL="0" distR="0" wp14:anchorId="46B88C88" wp14:editId="30F42ABA">
+          <wp:inline distT="0" distB="0" distL="0" distR="0" wp14:anchorId="283FE00C" wp14:editId="3582F471">
             <wp:extent cx="76200" cy="76200"/>
             <wp:effectExtent l="0" t="0" r="0" b="0"/>
             <wp:docPr id="72" name="Picture 72" descr="Code9"/>
@@ -25861,7 +25955,7 @@
           <w:lang w:eastAsia="en-GB"/>
         </w:rPr>
         <w:drawing>
-          <wp:inline distT="0" distB="0" distL="0" distR="0" wp14:anchorId="7E0F8EB1" wp14:editId="35E2196F">
+          <wp:inline distT="0" distB="0" distL="0" distR="0" wp14:anchorId="7BE862D9" wp14:editId="1D2509D5">
             <wp:extent cx="228600" cy="228600"/>
             <wp:effectExtent l="0" t="0" r="0" b="0"/>
             <wp:docPr id="73" name="Picture 73"/>
@@ -25955,7 +26049,7 @@
           <w:lang w:eastAsia="en-GB"/>
         </w:rPr>
         <w:drawing>
-          <wp:inline distT="0" distB="0" distL="0" distR="0" wp14:anchorId="3DF677D7" wp14:editId="336035A5">
+          <wp:inline distT="0" distB="0" distL="0" distR="0" wp14:anchorId="30F6F28B" wp14:editId="0CC380E3">
             <wp:extent cx="228600" cy="228600"/>
             <wp:effectExtent l="0" t="0" r="0" b="0"/>
             <wp:docPr id="74" name="Picture 74"/>
@@ -26072,7 +26166,7 @@
           <w:lang w:eastAsia="en-GB"/>
         </w:rPr>
         <w:drawing>
-          <wp:inline distT="0" distB="0" distL="0" distR="0" wp14:anchorId="0CF6B9CF" wp14:editId="7042FCE2">
+          <wp:inline distT="0" distB="0" distL="0" distR="0" wp14:anchorId="43343565" wp14:editId="44F12E9F">
             <wp:extent cx="228600" cy="228600"/>
             <wp:effectExtent l="0" t="0" r="0" b="0"/>
             <wp:docPr id="75" name="Picture 75"/>
@@ -26138,7 +26232,7 @@
           <w:lang w:eastAsia="en-GB"/>
         </w:rPr>
         <w:drawing>
-          <wp:inline distT="0" distB="0" distL="0" distR="0" wp14:anchorId="54EC5D44" wp14:editId="0AC2DA97">
+          <wp:inline distT="0" distB="0" distL="0" distR="0" wp14:anchorId="739655D0" wp14:editId="6966F469">
             <wp:extent cx="228600" cy="228600"/>
             <wp:effectExtent l="0" t="0" r="0" b="0"/>
             <wp:docPr id="76" name="Picture 76"/>
@@ -26239,7 +26333,7 @@
           <w:lang w:eastAsia="en-GB"/>
         </w:rPr>
         <w:drawing>
-          <wp:inline distT="0" distB="0" distL="0" distR="0" wp14:anchorId="70488102" wp14:editId="288A25BC">
+          <wp:inline distT="0" distB="0" distL="0" distR="0" wp14:anchorId="2DBB56E8" wp14:editId="0701D84D">
             <wp:extent cx="228600" cy="228600"/>
             <wp:effectExtent l="0" t="0" r="0" b="0"/>
             <wp:docPr id="77" name="Picture 77" descr="CallingOn"/>
@@ -26447,7 +26541,7 @@
           <w:lang w:eastAsia="en-GB"/>
         </w:rPr>
         <w:drawing>
-          <wp:inline distT="0" distB="0" distL="0" distR="0" wp14:anchorId="56D66873" wp14:editId="7A71E4BB">
+          <wp:inline distT="0" distB="0" distL="0" distR="0" wp14:anchorId="6CD3C987" wp14:editId="13E72BCB">
             <wp:extent cx="228600" cy="228600"/>
             <wp:effectExtent l="0" t="0" r="0" b="0"/>
             <wp:docPr id="78" name="Picture 78"/>
@@ -26507,7 +26601,7 @@
           <w:lang w:eastAsia="en-GB"/>
         </w:rPr>
         <w:drawing>
-          <wp:inline distT="0" distB="0" distL="0" distR="0" wp14:anchorId="7E60DBC8" wp14:editId="64DC7F9D">
+          <wp:inline distT="0" distB="0" distL="0" distR="0" wp14:anchorId="2687C5DE" wp14:editId="41BE9530">
             <wp:extent cx="228600" cy="228600"/>
             <wp:effectExtent l="0" t="0" r="0" b="0"/>
             <wp:docPr id="79" name="Picture 79"/>
@@ -26582,7 +26676,7 @@
           <w:lang w:eastAsia="en-GB"/>
         </w:rPr>
         <w:drawing>
-          <wp:inline distT="0" distB="0" distL="0" distR="0" wp14:anchorId="7A18A2E4" wp14:editId="1E2E0482">
+          <wp:inline distT="0" distB="0" distL="0" distR="0" wp14:anchorId="476E2D7A" wp14:editId="68D36F65">
             <wp:extent cx="228600" cy="228600"/>
             <wp:effectExtent l="0" t="0" r="0" b="0"/>
             <wp:docPr id="80" name="Picture 80"/>
@@ -26988,7 +27082,7 @@
           <w:lang w:eastAsia="en-GB"/>
         </w:rPr>
         <w:drawing>
-          <wp:inline distT="0" distB="0" distL="0" distR="0" wp14:anchorId="124CA912" wp14:editId="21FEC506">
+          <wp:inline distT="0" distB="0" distL="0" distR="0" wp14:anchorId="126559E0" wp14:editId="5535943B">
             <wp:extent cx="228600" cy="228600"/>
             <wp:effectExtent l="0" t="0" r="0" b="0"/>
             <wp:docPr id="81" name="Picture 81"/>
@@ -27523,7 +27617,7 @@
           <w:lang w:eastAsia="en-GB"/>
         </w:rPr>
         <w:drawing>
-          <wp:inline distT="0" distB="0" distL="0" distR="0" wp14:anchorId="1AF51277" wp14:editId="46D221FE">
+          <wp:inline distT="0" distB="0" distL="0" distR="0" wp14:anchorId="03847B92" wp14:editId="0C85453E">
             <wp:extent cx="190500" cy="190500"/>
             <wp:effectExtent l="0" t="0" r="0" b="0"/>
             <wp:docPr id="82" name="Picture 82"/>
@@ -27598,7 +27692,13 @@
         <w:t>ich is normally wh</w:t>
       </w:r>
       <w:r>
-        <w:t>ere 'railway.exe' - resides.</w:t>
+        <w:t>ere '</w:t>
+      </w:r>
+      <w:r>
+        <w:t>RailOS32/64.exe</w:t>
+      </w:r>
+      <w:r>
+        <w:t>' - resides.</w:t>
       </w:r>
       <w:r>
         <w:t xml:space="preserve">  </w:t>
@@ -40233,7 +40333,7 @@
         <w:rStyle w:val="PageNumber"/>
         <w:noProof/>
       </w:rPr>
-      <w:t>56</w:t>
+      <w:t>15</w:t>
     </w:r>
     <w:r>
       <w:rPr>
@@ -40299,7 +40399,7 @@
             <w:noProof/>
             <w:color w:val="FFFFFF" w:themeColor="background1"/>
           </w:rPr>
-          <w:t>54</w:t>
+          <w:t>1</w:t>
         </w:r>
         <w:r>
           <w:rPr>
@@ -41364,7 +41464,7 @@
 </file>
 
 <file path=customXml/itemProps1.xml><?xml version="1.0" encoding="utf-8"?>
-<ds:datastoreItem xmlns:ds="http://schemas.openxmlformats.org/officeDocument/2006/customXml" ds:itemID="{F8954564-DDC7-4F80-86B3-035AE24519E0}">
+<ds:datastoreItem xmlns:ds="http://schemas.openxmlformats.org/officeDocument/2006/customXml" ds:itemID="{7BF82DB1-A072-4C2E-83A1-7848707DBDD6}">
   <ds:schemaRefs>
     <ds:schemaRef ds:uri="http://schemas.openxmlformats.org/officeDocument/2006/bibliography"/>
   </ds:schemaRefs>

</xml_diff>